<commit_message>
New project AutoProps. Create a "Car" class with automatic properties.
</commit_message>
<xml_diff>
--- a/Задание 2. отчет.docx
+++ b/Задание 2. отчет.docx
@@ -564,6 +564,320 @@
                   </pic:nvPicPr>
                   <pic:blipFill>
                     <a:blip r:embed="rId8"/>
+                    <a:stretch>
+                      <a:fillRect/>
+                    </a:stretch>
+                  </pic:blipFill>
+                  <pic:spPr>
+                    <a:xfrm>
+                      <a:off x="0" y="0"/>
+                      <a:ext cx="5940425" cy="6435725"/>
+                    </a:xfrm>
+                    <a:prstGeom prst="rect">
+                      <a:avLst/>
+                    </a:prstGeom>
+                  </pic:spPr>
+                </pic:pic>
+              </a:graphicData>
+            </a:graphic>
+          </wp:inline>
+        </w:drawing>
+      </w:r>
+    </w:p>
+    <w:p>
+      <w:pPr>
+        <w:pStyle w:val="a3"/>
+        <w:rPr>
+          <w:lang w:val="en-US"/>
+        </w:rPr>
+      </w:pPr>
+    </w:p>
+    <w:p>
+      <w:pPr>
+        <w:pStyle w:val="a3"/>
+        <w:rPr>
+          <w:lang w:val="en-US"/>
+        </w:rPr>
+      </w:pPr>
+    </w:p>
+    <w:p>
+      <w:pPr>
+        <w:pStyle w:val="a3"/>
+        <w:rPr>
+          <w:lang w:val="en-US"/>
+        </w:rPr>
+      </w:pPr>
+    </w:p>
+    <w:p>
+      <w:pPr>
+        <w:pStyle w:val="a3"/>
+        <w:rPr>
+          <w:lang w:val="en-US"/>
+        </w:rPr>
+      </w:pPr>
+    </w:p>
+    <w:p>
+      <w:pPr>
+        <w:pStyle w:val="a3"/>
+        <w:rPr>
+          <w:lang w:val="en-US"/>
+        </w:rPr>
+      </w:pPr>
+    </w:p>
+    <w:p>
+      <w:pPr>
+        <w:pStyle w:val="a3"/>
+        <w:rPr>
+          <w:lang w:val="en-US"/>
+        </w:rPr>
+      </w:pPr>
+    </w:p>
+    <w:p>
+      <w:pPr>
+        <w:pStyle w:val="a3"/>
+        <w:rPr>
+          <w:lang w:val="en-US"/>
+        </w:rPr>
+      </w:pPr>
+    </w:p>
+    <w:p>
+      <w:pPr>
+        <w:pStyle w:val="a3"/>
+        <w:rPr>
+          <w:lang w:val="en-US"/>
+        </w:rPr>
+      </w:pPr>
+    </w:p>
+    <w:p>
+      <w:pPr>
+        <w:pStyle w:val="a3"/>
+        <w:rPr>
+          <w:lang w:val="en-US"/>
+        </w:rPr>
+      </w:pPr>
+    </w:p>
+    <w:p>
+      <w:pPr>
+        <w:pStyle w:val="a3"/>
+        <w:rPr>
+          <w:lang w:val="en-US"/>
+        </w:rPr>
+      </w:pPr>
+    </w:p>
+    <w:p>
+      <w:pPr>
+        <w:pStyle w:val="a3"/>
+        <w:rPr>
+          <w:lang w:val="en-US"/>
+        </w:rPr>
+      </w:pPr>
+    </w:p>
+    <w:p>
+      <w:pPr>
+        <w:pStyle w:val="a3"/>
+        <w:rPr>
+          <w:lang w:val="en-US"/>
+        </w:rPr>
+      </w:pPr>
+    </w:p>
+    <w:p>
+      <w:pPr>
+        <w:pStyle w:val="a3"/>
+        <w:rPr>
+          <w:lang w:val="en-US"/>
+        </w:rPr>
+      </w:pPr>
+    </w:p>
+    <w:p>
+      <w:pPr>
+        <w:pStyle w:val="a3"/>
+        <w:rPr>
+          <w:lang w:val="en-US"/>
+        </w:rPr>
+      </w:pPr>
+    </w:p>
+    <w:p>
+      <w:pPr>
+        <w:pStyle w:val="a3"/>
+        <w:numPr>
+          <w:ilvl w:val="0"/>
+          <w:numId w:val="1"/>
+        </w:numPr>
+      </w:pPr>
+      <w:r>
+        <w:t xml:space="preserve">Добавление возможности использовать свойства в класс </w:t>
+      </w:r>
+      <w:r>
+        <w:rPr>
+          <w:lang w:val="en-US"/>
+        </w:rPr>
+        <w:t>Employee</w:t>
+      </w:r>
+      <w:r>
+        <w:t>.</w:t>
+      </w:r>
+    </w:p>
+    <w:p>
+      <w:pPr>
+        <w:pStyle w:val="a3"/>
+      </w:pPr>
+      <w:r>
+        <w:rPr>
+          <w:noProof/>
+          <w:lang w:eastAsia="ru-RU"/>
+        </w:rPr>
+        <w:drawing>
+          <wp:inline distT="0" distB="0" distL="0" distR="0" wp14:anchorId="69FB0374" wp14:editId="53EE1E43">
+            <wp:extent cx="5940425" cy="6435725"/>
+            <wp:effectExtent l="0" t="0" r="3175" b="3175"/>
+            <wp:docPr id="5" name="Рисунок 5"/>
+            <wp:cNvGraphicFramePr>
+              <a:graphicFrameLocks xmlns:a="http://schemas.openxmlformats.org/drawingml/2006/main" noChangeAspect="1"/>
+            </wp:cNvGraphicFramePr>
+            <a:graphic xmlns:a="http://schemas.openxmlformats.org/drawingml/2006/main">
+              <a:graphicData uri="http://schemas.openxmlformats.org/drawingml/2006/picture">
+                <pic:pic xmlns:pic="http://schemas.openxmlformats.org/drawingml/2006/picture">
+                  <pic:nvPicPr>
+                    <pic:cNvPr id="1" name=""/>
+                    <pic:cNvPicPr/>
+                  </pic:nvPicPr>
+                  <pic:blipFill>
+                    <a:blip r:embed="rId9"/>
+                    <a:stretch>
+                      <a:fillRect/>
+                    </a:stretch>
+                  </pic:blipFill>
+                  <pic:spPr>
+                    <a:xfrm>
+                      <a:off x="0" y="0"/>
+                      <a:ext cx="5940425" cy="6435725"/>
+                    </a:xfrm>
+                    <a:prstGeom prst="rect">
+                      <a:avLst/>
+                    </a:prstGeom>
+                  </pic:spPr>
+                </pic:pic>
+              </a:graphicData>
+            </a:graphic>
+          </wp:inline>
+        </w:drawing>
+      </w:r>
+    </w:p>
+    <w:p>
+      <w:pPr>
+        <w:pStyle w:val="a3"/>
+      </w:pPr>
+    </w:p>
+    <w:p>
+      <w:pPr>
+        <w:pStyle w:val="a3"/>
+      </w:pPr>
+    </w:p>
+    <w:p>
+      <w:pPr>
+        <w:pStyle w:val="a3"/>
+      </w:pPr>
+    </w:p>
+    <w:p>
+      <w:pPr>
+        <w:pStyle w:val="a3"/>
+      </w:pPr>
+    </w:p>
+    <w:p>
+      <w:pPr>
+        <w:pStyle w:val="a3"/>
+      </w:pPr>
+    </w:p>
+    <w:p>
+      <w:pPr>
+        <w:pStyle w:val="a3"/>
+      </w:pPr>
+    </w:p>
+    <w:p>
+      <w:pPr>
+        <w:pStyle w:val="a3"/>
+      </w:pPr>
+    </w:p>
+    <w:p>
+      <w:pPr>
+        <w:pStyle w:val="a3"/>
+      </w:pPr>
+    </w:p>
+    <w:p>
+      <w:pPr>
+        <w:pStyle w:val="a3"/>
+      </w:pPr>
+    </w:p>
+    <w:p>
+      <w:pPr>
+        <w:pStyle w:val="a3"/>
+      </w:pPr>
+    </w:p>
+    <w:p>
+      <w:pPr>
+        <w:pStyle w:val="a3"/>
+      </w:pPr>
+    </w:p>
+    <w:p>
+      <w:pPr>
+        <w:pStyle w:val="a3"/>
+      </w:pPr>
+    </w:p>
+    <w:p>
+      <w:pPr>
+        <w:pStyle w:val="a3"/>
+      </w:pPr>
+    </w:p>
+    <w:p>
+      <w:pPr>
+        <w:pStyle w:val="a3"/>
+      </w:pPr>
+    </w:p>
+    <w:p>
+      <w:pPr>
+        <w:pStyle w:val="a3"/>
+        <w:rPr>
+          <w:lang w:val="en-US"/>
+        </w:rPr>
+      </w:pPr>
+      <w:r>
+        <w:t xml:space="preserve">Файл. </w:t>
+      </w:r>
+      <w:proofErr w:type="spellStart"/>
+      <w:r>
+        <w:rPr>
+          <w:lang w:val="en-US"/>
+        </w:rPr>
+        <w:t>Program.cs</w:t>
+      </w:r>
+      <w:proofErr w:type="spellEnd"/>
+    </w:p>
+    <w:p>
+      <w:pPr>
+        <w:pStyle w:val="a3"/>
+      </w:pPr>
+      <w:r>
+        <w:rPr>
+          <w:noProof/>
+          <w:lang w:eastAsia="ru-RU"/>
+        </w:rPr>
+        <w:drawing>
+          <wp:inline distT="0" distB="0" distL="0" distR="0" wp14:anchorId="6D54AC6C" wp14:editId="150C3C36">
+            <wp:extent cx="5940425" cy="6435725"/>
+            <wp:effectExtent l="0" t="0" r="3175" b="3175"/>
+            <wp:docPr id="6" name="Рисунок 6"/>
+            <wp:cNvGraphicFramePr>
+              <a:graphicFrameLocks xmlns:a="http://schemas.openxmlformats.org/drawingml/2006/main" noChangeAspect="1"/>
+            </wp:cNvGraphicFramePr>
+            <a:graphic xmlns:a="http://schemas.openxmlformats.org/drawingml/2006/main">
+              <a:graphicData uri="http://schemas.openxmlformats.org/drawingml/2006/picture">
+                <pic:pic xmlns:pic="http://schemas.openxmlformats.org/drawingml/2006/picture">
+                  <pic:nvPicPr>
+                    <pic:cNvPr id="1" name=""/>
+                    <pic:cNvPicPr/>
+                  </pic:nvPicPr>
+                  <pic:blipFill>
+                    <a:blip r:embed="rId10"/>
                     <a:stretch>
                       <a:fillRect/>
                     </a:stretch>

</xml_diff>

<commit_message>
New project< add class Point.
</commit_message>
<xml_diff>
--- a/Задание 2. отчет.docx
+++ b/Задание 2. отчет.docx
@@ -897,8 +897,840 @@
           </wp:inline>
         </w:drawing>
       </w:r>
+    </w:p>
+    <w:p>
+      <w:pPr>
+        <w:pStyle w:val="a3"/>
+      </w:pPr>
+    </w:p>
+    <w:p>
+      <w:pPr>
+        <w:pStyle w:val="a3"/>
+      </w:pPr>
+    </w:p>
+    <w:p>
+      <w:pPr>
+        <w:pStyle w:val="a3"/>
+      </w:pPr>
+    </w:p>
+    <w:p>
+      <w:pPr>
+        <w:pStyle w:val="a3"/>
+      </w:pPr>
+    </w:p>
+    <w:p>
+      <w:pPr>
+        <w:pStyle w:val="a3"/>
+      </w:pPr>
+    </w:p>
+    <w:p>
+      <w:pPr>
+        <w:pStyle w:val="a3"/>
+      </w:pPr>
+    </w:p>
+    <w:p>
+      <w:pPr>
+        <w:pStyle w:val="a3"/>
+      </w:pPr>
+    </w:p>
+    <w:p>
+      <w:pPr>
+        <w:pStyle w:val="a3"/>
+      </w:pPr>
+    </w:p>
+    <w:p>
+      <w:pPr>
+        <w:pStyle w:val="a3"/>
+      </w:pPr>
+    </w:p>
+    <w:p>
+      <w:pPr>
+        <w:pStyle w:val="a3"/>
+      </w:pPr>
+    </w:p>
+    <w:p>
+      <w:pPr>
+        <w:pStyle w:val="a3"/>
+      </w:pPr>
+    </w:p>
+    <w:p>
+      <w:pPr>
+        <w:pStyle w:val="a3"/>
+      </w:pPr>
+    </w:p>
+    <w:p>
+      <w:pPr>
+        <w:pStyle w:val="a3"/>
+      </w:pPr>
+    </w:p>
+    <w:p>
+      <w:pPr>
+        <w:pStyle w:val="a3"/>
+      </w:pPr>
+    </w:p>
+    <w:p>
+      <w:pPr>
+        <w:pStyle w:val="a3"/>
+      </w:pPr>
+    </w:p>
+    <w:p>
+      <w:pPr>
+        <w:pStyle w:val="a3"/>
+      </w:pPr>
+    </w:p>
+    <w:p>
+      <w:pPr>
+        <w:pStyle w:val="a3"/>
+        <w:numPr>
+          <w:ilvl w:val="0"/>
+          <w:numId w:val="1"/>
+        </w:numPr>
+      </w:pPr>
+      <w:r>
+        <w:t xml:space="preserve">Создание класса </w:t>
+      </w:r>
+      <w:r>
+        <w:rPr>
+          <w:lang w:val="en-US"/>
+        </w:rPr>
+        <w:t>Car</w:t>
+      </w:r>
+      <w:r>
+        <w:t xml:space="preserve"> </w:t>
+      </w:r>
+      <w:r>
+        <w:t>с автоматическими свойствами.</w:t>
+      </w:r>
+    </w:p>
+    <w:p>
+      <w:pPr>
+        <w:pStyle w:val="a3"/>
+      </w:pPr>
+      <w:r>
+        <w:rPr>
+          <w:noProof/>
+          <w:lang w:eastAsia="ru-RU"/>
+        </w:rPr>
+        <w:drawing>
+          <wp:inline distT="0" distB="0" distL="0" distR="0" wp14:anchorId="4D243376" wp14:editId="2A996BC2">
+            <wp:extent cx="5940425" cy="6435725"/>
+            <wp:effectExtent l="0" t="0" r="3175" b="3175"/>
+            <wp:docPr id="7" name="Рисунок 7"/>
+            <wp:cNvGraphicFramePr>
+              <a:graphicFrameLocks xmlns:a="http://schemas.openxmlformats.org/drawingml/2006/main" noChangeAspect="1"/>
+            </wp:cNvGraphicFramePr>
+            <a:graphic xmlns:a="http://schemas.openxmlformats.org/drawingml/2006/main">
+              <a:graphicData uri="http://schemas.openxmlformats.org/drawingml/2006/picture">
+                <pic:pic xmlns:pic="http://schemas.openxmlformats.org/drawingml/2006/picture">
+                  <pic:nvPicPr>
+                    <pic:cNvPr id="1" name=""/>
+                    <pic:cNvPicPr/>
+                  </pic:nvPicPr>
+                  <pic:blipFill>
+                    <a:blip r:embed="rId11"/>
+                    <a:stretch>
+                      <a:fillRect/>
+                    </a:stretch>
+                  </pic:blipFill>
+                  <pic:spPr>
+                    <a:xfrm>
+                      <a:off x="0" y="0"/>
+                      <a:ext cx="5940425" cy="6435725"/>
+                    </a:xfrm>
+                    <a:prstGeom prst="rect">
+                      <a:avLst/>
+                    </a:prstGeom>
+                  </pic:spPr>
+                </pic:pic>
+              </a:graphicData>
+            </a:graphic>
+          </wp:inline>
+        </w:drawing>
+      </w:r>
+    </w:p>
+    <w:p>
+      <w:pPr>
+        <w:pStyle w:val="a3"/>
+      </w:pPr>
+    </w:p>
+    <w:p>
+      <w:pPr>
+        <w:pStyle w:val="a3"/>
+      </w:pPr>
+    </w:p>
+    <w:p>
+      <w:pPr>
+        <w:pStyle w:val="a3"/>
+      </w:pPr>
+    </w:p>
+    <w:p>
+      <w:pPr>
+        <w:pStyle w:val="a3"/>
+      </w:pPr>
+    </w:p>
+    <w:p>
+      <w:pPr>
+        <w:pStyle w:val="a3"/>
+      </w:pPr>
+    </w:p>
+    <w:p>
+      <w:pPr>
+        <w:pStyle w:val="a3"/>
+      </w:pPr>
+    </w:p>
+    <w:p>
+      <w:pPr>
+        <w:pStyle w:val="a3"/>
+      </w:pPr>
+    </w:p>
+    <w:p>
+      <w:pPr>
+        <w:pStyle w:val="a3"/>
+      </w:pPr>
+    </w:p>
+    <w:p>
+      <w:pPr>
+        <w:pStyle w:val="a3"/>
+      </w:pPr>
+    </w:p>
+    <w:p>
+      <w:pPr>
+        <w:pStyle w:val="a3"/>
+      </w:pPr>
+    </w:p>
+    <w:p>
+      <w:pPr>
+        <w:pStyle w:val="a3"/>
+      </w:pPr>
+    </w:p>
+    <w:p>
+      <w:pPr>
+        <w:pStyle w:val="a3"/>
+      </w:pPr>
+    </w:p>
+    <w:p>
+      <w:pPr>
+        <w:pStyle w:val="a3"/>
+      </w:pPr>
+    </w:p>
+    <w:p>
+      <w:pPr>
+        <w:pStyle w:val="a3"/>
+      </w:pPr>
+    </w:p>
+    <w:p>
+      <w:pPr>
+        <w:pStyle w:val="a3"/>
+      </w:pPr>
+    </w:p>
+    <w:p>
+      <w:pPr>
+        <w:pStyle w:val="a3"/>
+      </w:pPr>
+    </w:p>
+    <w:p>
+      <w:pPr>
+        <w:pStyle w:val="a3"/>
+      </w:pPr>
+    </w:p>
+    <w:p>
+      <w:pPr>
+        <w:pStyle w:val="a3"/>
+      </w:pPr>
+    </w:p>
+    <w:p>
+      <w:pPr>
+        <w:pStyle w:val="a3"/>
+        <w:rPr>
+          <w:lang w:val="en-US"/>
+        </w:rPr>
+      </w:pPr>
+      <w:r>
+        <w:t xml:space="preserve">Файл. </w:t>
+      </w:r>
+      <w:proofErr w:type="spellStart"/>
+      <w:r>
+        <w:rPr>
+          <w:lang w:val="en-US"/>
+        </w:rPr>
+        <w:t>Program.cs</w:t>
+      </w:r>
+      <w:proofErr w:type="spellEnd"/>
+    </w:p>
+    <w:p>
+      <w:pPr>
+        <w:pStyle w:val="a3"/>
+        <w:rPr>
+          <w:lang w:val="en-US"/>
+        </w:rPr>
+      </w:pPr>
+      <w:r>
+        <w:rPr>
+          <w:noProof/>
+          <w:lang w:eastAsia="ru-RU"/>
+        </w:rPr>
+        <w:drawing>
+          <wp:inline distT="0" distB="0" distL="0" distR="0" wp14:anchorId="2CB1E5DE" wp14:editId="3ECBBB96">
+            <wp:extent cx="5940425" cy="6435725"/>
+            <wp:effectExtent l="0" t="0" r="3175" b="3175"/>
+            <wp:docPr id="8" name="Рисунок 8"/>
+            <wp:cNvGraphicFramePr>
+              <a:graphicFrameLocks xmlns:a="http://schemas.openxmlformats.org/drawingml/2006/main" noChangeAspect="1"/>
+            </wp:cNvGraphicFramePr>
+            <a:graphic xmlns:a="http://schemas.openxmlformats.org/drawingml/2006/main">
+              <a:graphicData uri="http://schemas.openxmlformats.org/drawingml/2006/picture">
+                <pic:pic xmlns:pic="http://schemas.openxmlformats.org/drawingml/2006/picture">
+                  <pic:nvPicPr>
+                    <pic:cNvPr id="1" name=""/>
+                    <pic:cNvPicPr/>
+                  </pic:nvPicPr>
+                  <pic:blipFill>
+                    <a:blip r:embed="rId12"/>
+                    <a:stretch>
+                      <a:fillRect/>
+                    </a:stretch>
+                  </pic:blipFill>
+                  <pic:spPr>
+                    <a:xfrm>
+                      <a:off x="0" y="0"/>
+                      <a:ext cx="5940425" cy="6435725"/>
+                    </a:xfrm>
+                    <a:prstGeom prst="rect">
+                      <a:avLst/>
+                    </a:prstGeom>
+                  </pic:spPr>
+                </pic:pic>
+              </a:graphicData>
+            </a:graphic>
+          </wp:inline>
+        </w:drawing>
+      </w:r>
+    </w:p>
+    <w:p>
+      <w:pPr>
+        <w:pStyle w:val="a3"/>
+        <w:rPr>
+          <w:lang w:val="en-US"/>
+        </w:rPr>
+      </w:pPr>
+    </w:p>
+    <w:p>
+      <w:pPr>
+        <w:pStyle w:val="a3"/>
+        <w:rPr>
+          <w:lang w:val="en-US"/>
+        </w:rPr>
+      </w:pPr>
+    </w:p>
+    <w:p>
+      <w:pPr>
+        <w:pStyle w:val="a3"/>
+        <w:rPr>
+          <w:lang w:val="en-US"/>
+        </w:rPr>
+      </w:pPr>
+    </w:p>
+    <w:p>
+      <w:pPr>
+        <w:pStyle w:val="a3"/>
+        <w:rPr>
+          <w:lang w:val="en-US"/>
+        </w:rPr>
+      </w:pPr>
+    </w:p>
+    <w:p>
+      <w:pPr>
+        <w:pStyle w:val="a3"/>
+        <w:rPr>
+          <w:lang w:val="en-US"/>
+        </w:rPr>
+      </w:pPr>
+    </w:p>
+    <w:p>
+      <w:pPr>
+        <w:pStyle w:val="a3"/>
+        <w:rPr>
+          <w:lang w:val="en-US"/>
+        </w:rPr>
+      </w:pPr>
+    </w:p>
+    <w:p>
+      <w:pPr>
+        <w:pStyle w:val="a3"/>
+        <w:rPr>
+          <w:lang w:val="en-US"/>
+        </w:rPr>
+      </w:pPr>
+    </w:p>
+    <w:p>
+      <w:pPr>
+        <w:pStyle w:val="a3"/>
+        <w:rPr>
+          <w:lang w:val="en-US"/>
+        </w:rPr>
+      </w:pPr>
+    </w:p>
+    <w:p>
+      <w:pPr>
+        <w:pStyle w:val="a3"/>
+        <w:numPr>
+          <w:ilvl w:val="0"/>
+          <w:numId w:val="1"/>
+        </w:numPr>
+        <w:spacing w:after="0" w:line="240" w:lineRule="auto"/>
+        <w:rPr>
+          <w:rFonts w:ascii="Arial" w:eastAsia="Times New Roman" w:hAnsi="Arial" w:cs="Arial"/>
+          <w:sz w:val="25"/>
+          <w:szCs w:val="25"/>
+          <w:lang w:eastAsia="ru-RU"/>
+        </w:rPr>
+      </w:pPr>
+      <w:r>
+        <w:rPr>
+          <w:rFonts w:ascii="Arial" w:eastAsia="Times New Roman" w:hAnsi="Arial" w:cs="Arial"/>
+          <w:sz w:val="25"/>
+          <w:szCs w:val="25"/>
+          <w:lang w:eastAsia="ru-RU"/>
+        </w:rPr>
+        <w:t xml:space="preserve">класс </w:t>
+      </w:r>
+      <w:proofErr w:type="spellStart"/>
+      <w:r>
+        <w:rPr>
+          <w:rFonts w:ascii="Arial" w:eastAsia="Times New Roman" w:hAnsi="Arial" w:cs="Arial"/>
+          <w:sz w:val="25"/>
+          <w:szCs w:val="25"/>
+          <w:lang w:eastAsia="ru-RU"/>
+        </w:rPr>
+        <w:t>Point</w:t>
+      </w:r>
+      <w:proofErr w:type="spellEnd"/>
+      <w:r>
+        <w:rPr>
+          <w:rFonts w:ascii="Arial" w:eastAsia="Times New Roman" w:hAnsi="Arial" w:cs="Arial"/>
+          <w:sz w:val="25"/>
+          <w:szCs w:val="25"/>
+          <w:lang w:eastAsia="ru-RU"/>
+        </w:rPr>
+        <w:t xml:space="preserve"> </w:t>
+      </w:r>
+      <w:r>
+        <w:rPr>
+          <w:rFonts w:ascii="Arial" w:eastAsia="Times New Roman" w:hAnsi="Arial" w:cs="Arial"/>
+          <w:sz w:val="25"/>
+          <w:szCs w:val="25"/>
+          <w:lang w:eastAsia="ru-RU"/>
+        </w:rPr>
+        <w:t xml:space="preserve">в котором используются </w:t>
+      </w:r>
+    </w:p>
+    <w:p>
+      <w:pPr>
+        <w:spacing w:after="0" w:line="240" w:lineRule="auto"/>
+        <w:ind w:left="360"/>
+        <w:rPr>
+          <w:rFonts w:ascii="Arial" w:eastAsia="Times New Roman" w:hAnsi="Arial" w:cs="Arial"/>
+          <w:sz w:val="25"/>
+          <w:szCs w:val="25"/>
+          <w:lang w:eastAsia="ru-RU"/>
+        </w:rPr>
+      </w:pPr>
+      <w:r>
+        <w:rPr>
+          <w:rFonts w:ascii="Arial" w:eastAsia="Times New Roman" w:hAnsi="Arial" w:cs="Arial"/>
+          <w:sz w:val="25"/>
+          <w:szCs w:val="25"/>
+          <w:lang w:eastAsia="ru-RU"/>
+        </w:rPr>
+        <w:t>автомати</w:t>
+      </w:r>
+      <w:r>
+        <w:rPr>
+          <w:rFonts w:ascii="Arial" w:eastAsia="Times New Roman" w:hAnsi="Arial" w:cs="Arial"/>
+          <w:sz w:val="25"/>
+          <w:szCs w:val="25"/>
+          <w:lang w:eastAsia="ru-RU"/>
+        </w:rPr>
+        <w:t>ческие свойства</w:t>
+      </w:r>
+      <w:r>
+        <w:rPr>
+          <w:rFonts w:ascii="Arial" w:eastAsia="Times New Roman" w:hAnsi="Arial" w:cs="Arial"/>
+          <w:sz w:val="25"/>
+          <w:szCs w:val="25"/>
+          <w:lang w:eastAsia="ru-RU"/>
+        </w:rPr>
+        <w:t>.</w:t>
+      </w:r>
+    </w:p>
+    <w:p>
+      <w:pPr>
+        <w:spacing w:after="0" w:line="240" w:lineRule="auto"/>
+        <w:ind w:left="360"/>
+        <w:rPr>
+          <w:rFonts w:ascii="Arial" w:eastAsia="Times New Roman" w:hAnsi="Arial" w:cs="Arial"/>
+          <w:sz w:val="25"/>
+          <w:szCs w:val="25"/>
+          <w:lang w:eastAsia="ru-RU"/>
+        </w:rPr>
+      </w:pPr>
+      <w:r>
+        <w:rPr>
+          <w:noProof/>
+          <w:lang w:eastAsia="ru-RU"/>
+        </w:rPr>
+        <w:drawing>
+          <wp:inline distT="0" distB="0" distL="0" distR="0" wp14:anchorId="06347A9C" wp14:editId="312786C0">
+            <wp:extent cx="5940425" cy="6435725"/>
+            <wp:effectExtent l="0" t="0" r="3175" b="3175"/>
+            <wp:docPr id="9" name="Рисунок 9"/>
+            <wp:cNvGraphicFramePr>
+              <a:graphicFrameLocks xmlns:a="http://schemas.openxmlformats.org/drawingml/2006/main" noChangeAspect="1"/>
+            </wp:cNvGraphicFramePr>
+            <a:graphic xmlns:a="http://schemas.openxmlformats.org/drawingml/2006/main">
+              <a:graphicData uri="http://schemas.openxmlformats.org/drawingml/2006/picture">
+                <pic:pic xmlns:pic="http://schemas.openxmlformats.org/drawingml/2006/picture">
+                  <pic:nvPicPr>
+                    <pic:cNvPr id="1" name=""/>
+                    <pic:cNvPicPr/>
+                  </pic:nvPicPr>
+                  <pic:blipFill>
+                    <a:blip r:embed="rId13"/>
+                    <a:stretch>
+                      <a:fillRect/>
+                    </a:stretch>
+                  </pic:blipFill>
+                  <pic:spPr>
+                    <a:xfrm>
+                      <a:off x="0" y="0"/>
+                      <a:ext cx="5940425" cy="6435725"/>
+                    </a:xfrm>
+                    <a:prstGeom prst="rect">
+                      <a:avLst/>
+                    </a:prstGeom>
+                  </pic:spPr>
+                </pic:pic>
+              </a:graphicData>
+            </a:graphic>
+          </wp:inline>
+        </w:drawing>
+      </w:r>
+    </w:p>
+    <w:p>
+      <w:pPr>
+        <w:spacing w:after="0" w:line="240" w:lineRule="auto"/>
+        <w:ind w:left="360"/>
+        <w:rPr>
+          <w:rFonts w:ascii="Arial" w:eastAsia="Times New Roman" w:hAnsi="Arial" w:cs="Arial"/>
+          <w:sz w:val="25"/>
+          <w:szCs w:val="25"/>
+          <w:lang w:eastAsia="ru-RU"/>
+        </w:rPr>
+      </w:pPr>
+    </w:p>
+    <w:p>
+      <w:pPr>
+        <w:spacing w:after="0" w:line="240" w:lineRule="auto"/>
+        <w:ind w:left="360"/>
+        <w:rPr>
+          <w:rFonts w:ascii="Arial" w:eastAsia="Times New Roman" w:hAnsi="Arial" w:cs="Arial"/>
+          <w:sz w:val="25"/>
+          <w:szCs w:val="25"/>
+          <w:lang w:eastAsia="ru-RU"/>
+        </w:rPr>
+      </w:pPr>
+    </w:p>
+    <w:p>
+      <w:pPr>
+        <w:spacing w:after="0" w:line="240" w:lineRule="auto"/>
+        <w:ind w:left="360"/>
+        <w:rPr>
+          <w:rFonts w:ascii="Arial" w:eastAsia="Times New Roman" w:hAnsi="Arial" w:cs="Arial"/>
+          <w:sz w:val="25"/>
+          <w:szCs w:val="25"/>
+          <w:lang w:eastAsia="ru-RU"/>
+        </w:rPr>
+      </w:pPr>
+    </w:p>
+    <w:p>
+      <w:pPr>
+        <w:spacing w:after="0" w:line="240" w:lineRule="auto"/>
+        <w:ind w:left="360"/>
+        <w:rPr>
+          <w:rFonts w:ascii="Arial" w:eastAsia="Times New Roman" w:hAnsi="Arial" w:cs="Arial"/>
+          <w:sz w:val="25"/>
+          <w:szCs w:val="25"/>
+          <w:lang w:eastAsia="ru-RU"/>
+        </w:rPr>
+      </w:pPr>
+    </w:p>
+    <w:p>
+      <w:pPr>
+        <w:spacing w:after="0" w:line="240" w:lineRule="auto"/>
+        <w:ind w:left="360"/>
+        <w:rPr>
+          <w:rFonts w:ascii="Arial" w:eastAsia="Times New Roman" w:hAnsi="Arial" w:cs="Arial"/>
+          <w:sz w:val="25"/>
+          <w:szCs w:val="25"/>
+          <w:lang w:eastAsia="ru-RU"/>
+        </w:rPr>
+      </w:pPr>
+    </w:p>
+    <w:p>
+      <w:pPr>
+        <w:spacing w:after="0" w:line="240" w:lineRule="auto"/>
+        <w:ind w:left="360"/>
+        <w:rPr>
+          <w:rFonts w:ascii="Arial" w:eastAsia="Times New Roman" w:hAnsi="Arial" w:cs="Arial"/>
+          <w:sz w:val="25"/>
+          <w:szCs w:val="25"/>
+          <w:lang w:eastAsia="ru-RU"/>
+        </w:rPr>
+      </w:pPr>
+    </w:p>
+    <w:p>
+      <w:pPr>
+        <w:spacing w:after="0" w:line="240" w:lineRule="auto"/>
+        <w:ind w:left="360"/>
+        <w:rPr>
+          <w:rFonts w:ascii="Arial" w:eastAsia="Times New Roman" w:hAnsi="Arial" w:cs="Arial"/>
+          <w:sz w:val="25"/>
+          <w:szCs w:val="25"/>
+          <w:lang w:eastAsia="ru-RU"/>
+        </w:rPr>
+      </w:pPr>
+    </w:p>
+    <w:p>
+      <w:pPr>
+        <w:spacing w:after="0" w:line="240" w:lineRule="auto"/>
+        <w:ind w:left="360"/>
+        <w:rPr>
+          <w:rFonts w:ascii="Arial" w:eastAsia="Times New Roman" w:hAnsi="Arial" w:cs="Arial"/>
+          <w:sz w:val="25"/>
+          <w:szCs w:val="25"/>
+          <w:lang w:eastAsia="ru-RU"/>
+        </w:rPr>
+      </w:pPr>
+    </w:p>
+    <w:p>
+      <w:pPr>
+        <w:spacing w:after="0" w:line="240" w:lineRule="auto"/>
+        <w:ind w:left="360"/>
+        <w:rPr>
+          <w:rFonts w:ascii="Arial" w:eastAsia="Times New Roman" w:hAnsi="Arial" w:cs="Arial"/>
+          <w:sz w:val="25"/>
+          <w:szCs w:val="25"/>
+          <w:lang w:eastAsia="ru-RU"/>
+        </w:rPr>
+      </w:pPr>
+    </w:p>
+    <w:p>
+      <w:pPr>
+        <w:spacing w:after="0" w:line="240" w:lineRule="auto"/>
+        <w:ind w:left="360"/>
+        <w:rPr>
+          <w:rFonts w:ascii="Arial" w:eastAsia="Times New Roman" w:hAnsi="Arial" w:cs="Arial"/>
+          <w:sz w:val="25"/>
+          <w:szCs w:val="25"/>
+          <w:lang w:eastAsia="ru-RU"/>
+        </w:rPr>
+      </w:pPr>
+    </w:p>
+    <w:p>
+      <w:pPr>
+        <w:spacing w:after="0" w:line="240" w:lineRule="auto"/>
+        <w:ind w:left="360"/>
+        <w:rPr>
+          <w:rFonts w:ascii="Arial" w:eastAsia="Times New Roman" w:hAnsi="Arial" w:cs="Arial"/>
+          <w:sz w:val="25"/>
+          <w:szCs w:val="25"/>
+          <w:lang w:eastAsia="ru-RU"/>
+        </w:rPr>
+      </w:pPr>
+    </w:p>
+    <w:p>
+      <w:pPr>
+        <w:spacing w:after="0" w:line="240" w:lineRule="auto"/>
+        <w:ind w:left="360"/>
+        <w:rPr>
+          <w:rFonts w:ascii="Arial" w:eastAsia="Times New Roman" w:hAnsi="Arial" w:cs="Arial"/>
+          <w:sz w:val="25"/>
+          <w:szCs w:val="25"/>
+          <w:lang w:eastAsia="ru-RU"/>
+        </w:rPr>
+      </w:pPr>
+    </w:p>
+    <w:p>
+      <w:pPr>
+        <w:spacing w:after="0" w:line="240" w:lineRule="auto"/>
+        <w:ind w:left="360"/>
+        <w:rPr>
+          <w:rFonts w:ascii="Arial" w:eastAsia="Times New Roman" w:hAnsi="Arial" w:cs="Arial"/>
+          <w:sz w:val="25"/>
+          <w:szCs w:val="25"/>
+          <w:lang w:eastAsia="ru-RU"/>
+        </w:rPr>
+      </w:pPr>
+    </w:p>
+    <w:p>
+      <w:pPr>
+        <w:pStyle w:val="a3"/>
+        <w:rPr>
+          <w:lang w:val="en-US"/>
+        </w:rPr>
+      </w:pPr>
+      <w:r>
+        <w:t xml:space="preserve">Файл. </w:t>
+      </w:r>
+      <w:proofErr w:type="spellStart"/>
+      <w:r>
+        <w:rPr>
+          <w:lang w:val="en-US"/>
+        </w:rPr>
+        <w:t>Program.cs</w:t>
+      </w:r>
+      <w:proofErr w:type="spellEnd"/>
+    </w:p>
+    <w:p>
+      <w:pPr>
+        <w:spacing w:after="0" w:line="240" w:lineRule="auto"/>
+        <w:ind w:left="360"/>
+        <w:rPr>
+          <w:rFonts w:ascii="Arial" w:eastAsia="Times New Roman" w:hAnsi="Arial" w:cs="Arial"/>
+          <w:sz w:val="25"/>
+          <w:szCs w:val="25"/>
+          <w:lang w:eastAsia="ru-RU"/>
+        </w:rPr>
+      </w:pPr>
+      <w:r>
+        <w:rPr>
+          <w:noProof/>
+          <w:lang w:eastAsia="ru-RU"/>
+        </w:rPr>
+        <w:drawing>
+          <wp:inline distT="0" distB="0" distL="0" distR="0" wp14:anchorId="5179A80C" wp14:editId="30C6A31D">
+            <wp:extent cx="5940425" cy="6435725"/>
+            <wp:effectExtent l="0" t="0" r="3175" b="3175"/>
+            <wp:docPr id="10" name="Рисунок 10"/>
+            <wp:cNvGraphicFramePr>
+              <a:graphicFrameLocks xmlns:a="http://schemas.openxmlformats.org/drawingml/2006/main" noChangeAspect="1"/>
+            </wp:cNvGraphicFramePr>
+            <a:graphic xmlns:a="http://schemas.openxmlformats.org/drawingml/2006/main">
+              <a:graphicData uri="http://schemas.openxmlformats.org/drawingml/2006/picture">
+                <pic:pic xmlns:pic="http://schemas.openxmlformats.org/drawingml/2006/picture">
+                  <pic:nvPicPr>
+                    <pic:cNvPr id="1" name=""/>
+                    <pic:cNvPicPr/>
+                  </pic:nvPicPr>
+                  <pic:blipFill>
+                    <a:blip r:embed="rId14"/>
+                    <a:stretch>
+                      <a:fillRect/>
+                    </a:stretch>
+                  </pic:blipFill>
+                  <pic:spPr>
+                    <a:xfrm>
+                      <a:off x="0" y="0"/>
+                      <a:ext cx="5940425" cy="6435725"/>
+                    </a:xfrm>
+                    <a:prstGeom prst="rect">
+                      <a:avLst/>
+                    </a:prstGeom>
+                  </pic:spPr>
+                </pic:pic>
+              </a:graphicData>
+            </a:graphic>
+          </wp:inline>
+        </w:drawing>
+      </w:r>
       <w:bookmarkStart w:id="0" w:name="_GoBack"/>
       <w:bookmarkEnd w:id="0"/>
+    </w:p>
+    <w:p>
+      <w:pPr>
+        <w:pStyle w:val="a3"/>
+        <w:rPr>
+          <w:lang w:val="en-US"/>
+        </w:rPr>
+      </w:pPr>
+    </w:p>
+    <w:p>
+      <w:pPr>
+        <w:pStyle w:val="a3"/>
+        <w:rPr>
+          <w:lang w:val="en-US"/>
+        </w:rPr>
+      </w:pPr>
+    </w:p>
+    <w:p>
+      <w:pPr>
+        <w:pStyle w:val="a3"/>
+        <w:rPr>
+          <w:lang w:val="en-US"/>
+        </w:rPr>
+      </w:pPr>
+    </w:p>
+    <w:p>
+      <w:pPr>
+        <w:pStyle w:val="a3"/>
+        <w:rPr>
+          <w:lang w:val="en-US"/>
+        </w:rPr>
+      </w:pPr>
+    </w:p>
+    <w:p>
+      <w:pPr>
+        <w:pStyle w:val="a3"/>
+        <w:rPr>
+          <w:lang w:val="en-US"/>
+        </w:rPr>
+      </w:pPr>
+    </w:p>
+    <w:p>
+      <w:pPr>
+        <w:pStyle w:val="a3"/>
+        <w:rPr>
+          <w:lang w:val="en-US"/>
+        </w:rPr>
+      </w:pPr>
+    </w:p>
+    <w:p>
+      <w:pPr>
+        <w:pStyle w:val="a3"/>
+        <w:rPr>
+          <w:lang w:val="en-US"/>
+        </w:rPr>
+      </w:pPr>
+    </w:p>
+    <w:p>
+      <w:pPr>
+        <w:pStyle w:val="a3"/>
+        <w:rPr>
+          <w:lang w:val="en-US"/>
+        </w:rPr>
+      </w:pPr>
+    </w:p>
+    <w:p>
+      <w:pPr>
+        <w:pStyle w:val="a3"/>
+        <w:rPr>
+          <w:lang w:val="en-US"/>
+        </w:rPr>
+      </w:pPr>
+    </w:p>
+    <w:p>
+      <w:pPr>
+        <w:pStyle w:val="a3"/>
+        <w:rPr>
+          <w:lang w:val="en-US"/>
+        </w:rPr>
+      </w:pPr>
+    </w:p>
+    <w:p/>
+    <w:p>
+      <w:pPr>
+        <w:pStyle w:val="a3"/>
+      </w:pPr>
     </w:p>
     <w:sectPr>
       <w:pgSz w:w="11906" w:h="16838"/>

</xml_diff>

<commit_message>
Update "Point" Class, add Rectangle class.
</commit_message>
<xml_diff>
--- a/Задание 2. отчет.docx
+++ b/Задание 2. отчет.docx
@@ -1599,7 +1599,7 @@
           <w:rFonts w:ascii="Arial" w:eastAsia="Times New Roman" w:hAnsi="Arial" w:cs="Arial"/>
           <w:sz w:val="25"/>
           <w:szCs w:val="25"/>
-          <w:lang w:eastAsia="ru-RU"/>
+          <w:lang w:val="en-US" w:eastAsia="ru-RU"/>
         </w:rPr>
       </w:pPr>
       <w:r>
@@ -1643,8 +1643,271 @@
           </wp:inline>
         </w:drawing>
       </w:r>
+    </w:p>
+    <w:p>
+      <w:pPr>
+        <w:spacing w:after="0" w:line="240" w:lineRule="auto"/>
+        <w:ind w:left="360"/>
+        <w:rPr>
+          <w:rFonts w:ascii="Arial" w:eastAsia="Times New Roman" w:hAnsi="Arial" w:cs="Arial"/>
+          <w:sz w:val="25"/>
+          <w:szCs w:val="25"/>
+          <w:lang w:val="en-US" w:eastAsia="ru-RU"/>
+        </w:rPr>
+      </w:pPr>
+    </w:p>
+    <w:p>
+      <w:pPr>
+        <w:spacing w:after="0" w:line="240" w:lineRule="auto"/>
+        <w:ind w:left="360"/>
+        <w:rPr>
+          <w:rFonts w:ascii="Arial" w:eastAsia="Times New Roman" w:hAnsi="Arial" w:cs="Arial"/>
+          <w:sz w:val="25"/>
+          <w:szCs w:val="25"/>
+          <w:lang w:val="en-US" w:eastAsia="ru-RU"/>
+        </w:rPr>
+      </w:pPr>
+    </w:p>
+    <w:p>
+      <w:pPr>
+        <w:spacing w:after="0" w:line="240" w:lineRule="auto"/>
+        <w:ind w:left="360"/>
+        <w:rPr>
+          <w:rFonts w:ascii="Arial" w:eastAsia="Times New Roman" w:hAnsi="Arial" w:cs="Arial"/>
+          <w:sz w:val="25"/>
+          <w:szCs w:val="25"/>
+          <w:lang w:val="en-US" w:eastAsia="ru-RU"/>
+        </w:rPr>
+      </w:pPr>
+    </w:p>
+    <w:p>
+      <w:pPr>
+        <w:spacing w:after="0" w:line="240" w:lineRule="auto"/>
+        <w:ind w:left="360"/>
+        <w:rPr>
+          <w:rFonts w:ascii="Arial" w:eastAsia="Times New Roman" w:hAnsi="Arial" w:cs="Arial"/>
+          <w:sz w:val="25"/>
+          <w:szCs w:val="25"/>
+          <w:lang w:val="en-US" w:eastAsia="ru-RU"/>
+        </w:rPr>
+      </w:pPr>
+    </w:p>
+    <w:p>
+      <w:pPr>
+        <w:spacing w:after="0" w:line="240" w:lineRule="auto"/>
+        <w:ind w:left="360"/>
+        <w:rPr>
+          <w:rFonts w:ascii="Arial" w:eastAsia="Times New Roman" w:hAnsi="Arial" w:cs="Arial"/>
+          <w:sz w:val="25"/>
+          <w:szCs w:val="25"/>
+          <w:lang w:val="en-US" w:eastAsia="ru-RU"/>
+        </w:rPr>
+      </w:pPr>
+    </w:p>
+    <w:p>
+      <w:pPr>
+        <w:spacing w:after="0" w:line="240" w:lineRule="auto"/>
+        <w:ind w:left="360"/>
+        <w:rPr>
+          <w:rFonts w:ascii="Arial" w:eastAsia="Times New Roman" w:hAnsi="Arial" w:cs="Arial"/>
+          <w:sz w:val="25"/>
+          <w:szCs w:val="25"/>
+          <w:lang w:val="en-US" w:eastAsia="ru-RU"/>
+        </w:rPr>
+      </w:pPr>
+    </w:p>
+    <w:p>
+      <w:pPr>
+        <w:spacing w:after="0" w:line="240" w:lineRule="auto"/>
+        <w:ind w:left="360"/>
+        <w:rPr>
+          <w:rFonts w:ascii="Arial" w:eastAsia="Times New Roman" w:hAnsi="Arial" w:cs="Arial"/>
+          <w:sz w:val="25"/>
+          <w:szCs w:val="25"/>
+          <w:lang w:val="en-US" w:eastAsia="ru-RU"/>
+        </w:rPr>
+      </w:pPr>
+    </w:p>
+    <w:p>
+      <w:pPr>
+        <w:spacing w:after="0" w:line="240" w:lineRule="auto"/>
+        <w:ind w:left="360"/>
+        <w:rPr>
+          <w:rFonts w:ascii="Arial" w:eastAsia="Times New Roman" w:hAnsi="Arial" w:cs="Arial"/>
+          <w:sz w:val="25"/>
+          <w:szCs w:val="25"/>
+          <w:lang w:val="en-US" w:eastAsia="ru-RU"/>
+        </w:rPr>
+      </w:pPr>
+    </w:p>
+    <w:p>
+      <w:pPr>
+        <w:spacing w:after="0" w:line="240" w:lineRule="auto"/>
+        <w:ind w:left="360"/>
+        <w:rPr>
+          <w:rFonts w:ascii="Arial" w:eastAsia="Times New Roman" w:hAnsi="Arial" w:cs="Arial"/>
+          <w:sz w:val="25"/>
+          <w:szCs w:val="25"/>
+          <w:lang w:val="en-US" w:eastAsia="ru-RU"/>
+        </w:rPr>
+      </w:pPr>
+    </w:p>
+    <w:p>
+      <w:pPr>
+        <w:spacing w:after="0" w:line="240" w:lineRule="auto"/>
+        <w:ind w:left="360"/>
+        <w:rPr>
+          <w:rFonts w:ascii="Arial" w:eastAsia="Times New Roman" w:hAnsi="Arial" w:cs="Arial"/>
+          <w:sz w:val="25"/>
+          <w:szCs w:val="25"/>
+          <w:lang w:val="en-US" w:eastAsia="ru-RU"/>
+        </w:rPr>
+      </w:pPr>
+    </w:p>
+    <w:p>
+      <w:pPr>
+        <w:spacing w:after="0" w:line="240" w:lineRule="auto"/>
+        <w:ind w:left="360"/>
+        <w:rPr>
+          <w:rFonts w:ascii="Arial" w:eastAsia="Times New Roman" w:hAnsi="Arial" w:cs="Arial"/>
+          <w:sz w:val="25"/>
+          <w:szCs w:val="25"/>
+          <w:lang w:val="en-US" w:eastAsia="ru-RU"/>
+        </w:rPr>
+      </w:pPr>
+    </w:p>
+    <w:p>
+      <w:pPr>
+        <w:spacing w:after="0" w:line="240" w:lineRule="auto"/>
+        <w:ind w:left="360"/>
+        <w:rPr>
+          <w:rFonts w:ascii="Arial" w:eastAsia="Times New Roman" w:hAnsi="Arial" w:cs="Arial"/>
+          <w:sz w:val="25"/>
+          <w:szCs w:val="25"/>
+          <w:lang w:val="en-US" w:eastAsia="ru-RU"/>
+        </w:rPr>
+      </w:pPr>
+    </w:p>
+    <w:p>
+      <w:pPr>
+        <w:spacing w:after="0" w:line="240" w:lineRule="auto"/>
+        <w:ind w:left="360"/>
+        <w:rPr>
+          <w:rFonts w:ascii="Arial" w:eastAsia="Times New Roman" w:hAnsi="Arial" w:cs="Arial"/>
+          <w:sz w:val="25"/>
+          <w:szCs w:val="25"/>
+          <w:lang w:val="en-US" w:eastAsia="ru-RU"/>
+        </w:rPr>
+      </w:pPr>
+    </w:p>
+    <w:p>
+      <w:pPr>
+        <w:pStyle w:val="a3"/>
+        <w:numPr>
+          <w:ilvl w:val="0"/>
+          <w:numId w:val="1"/>
+        </w:numPr>
+        <w:spacing w:after="0" w:line="240" w:lineRule="auto"/>
+        <w:rPr>
+          <w:rFonts w:ascii="Arial" w:eastAsia="Times New Roman" w:hAnsi="Arial" w:cs="Arial"/>
+          <w:sz w:val="25"/>
+          <w:szCs w:val="25"/>
+          <w:lang w:val="en-US" w:eastAsia="ru-RU"/>
+        </w:rPr>
+      </w:pPr>
+      <w:r>
+        <w:rPr>
+          <w:rFonts w:ascii="Arial" w:eastAsia="Times New Roman" w:hAnsi="Arial" w:cs="Arial"/>
+          <w:sz w:val="25"/>
+          <w:szCs w:val="25"/>
+          <w:lang w:eastAsia="ru-RU"/>
+        </w:rPr>
+        <w:t xml:space="preserve">Класс </w:t>
+      </w:r>
+      <w:proofErr w:type="spellStart"/>
+      <w:r>
+        <w:rPr>
+          <w:rFonts w:ascii="Consolas" w:hAnsi="Consolas" w:cs="Consolas"/>
+          <w:color w:val="2B91AF"/>
+          <w:sz w:val="19"/>
+          <w:szCs w:val="19"/>
+        </w:rPr>
+        <w:t>Rectangle</w:t>
+      </w:r>
+      <w:proofErr w:type="spellEnd"/>
+      <w:r>
+        <w:rPr>
+          <w:rFonts w:ascii="Consolas" w:hAnsi="Consolas" w:cs="Consolas"/>
+          <w:color w:val="2B91AF"/>
+          <w:sz w:val="19"/>
+          <w:szCs w:val="19"/>
+          <w:lang w:val="en-US"/>
+        </w:rPr>
+        <w:t>.</w:t>
+      </w:r>
+    </w:p>
+    <w:p>
+      <w:pPr>
+        <w:pStyle w:val="a3"/>
+        <w:spacing w:after="0" w:line="240" w:lineRule="auto"/>
+        <w:rPr>
+          <w:rFonts w:ascii="Arial" w:eastAsia="Times New Roman" w:hAnsi="Arial" w:cs="Arial"/>
+          <w:sz w:val="25"/>
+          <w:szCs w:val="25"/>
+          <w:lang w:val="en-US" w:eastAsia="ru-RU"/>
+        </w:rPr>
+      </w:pPr>
+      <w:r>
+        <w:rPr>
+          <w:noProof/>
+          <w:lang w:eastAsia="ru-RU"/>
+        </w:rPr>
+        <w:drawing>
+          <wp:inline distT="0" distB="0" distL="0" distR="0" wp14:anchorId="18E2A1E3" wp14:editId="35CDB9A7">
+            <wp:extent cx="5940425" cy="5481955"/>
+            <wp:effectExtent l="0" t="0" r="3175" b="4445"/>
+            <wp:docPr id="11" name="Рисунок 11"/>
+            <wp:cNvGraphicFramePr>
+              <a:graphicFrameLocks xmlns:a="http://schemas.openxmlformats.org/drawingml/2006/main" noChangeAspect="1"/>
+            </wp:cNvGraphicFramePr>
+            <a:graphic xmlns:a="http://schemas.openxmlformats.org/drawingml/2006/main">
+              <a:graphicData uri="http://schemas.openxmlformats.org/drawingml/2006/picture">
+                <pic:pic xmlns:pic="http://schemas.openxmlformats.org/drawingml/2006/picture">
+                  <pic:nvPicPr>
+                    <pic:cNvPr id="1" name=""/>
+                    <pic:cNvPicPr/>
+                  </pic:nvPicPr>
+                  <pic:blipFill>
+                    <a:blip r:embed="rId15"/>
+                    <a:stretch>
+                      <a:fillRect/>
+                    </a:stretch>
+                  </pic:blipFill>
+                  <pic:spPr>
+                    <a:xfrm>
+                      <a:off x="0" y="0"/>
+                      <a:ext cx="5940425" cy="5481955"/>
+                    </a:xfrm>
+                    <a:prstGeom prst="rect">
+                      <a:avLst/>
+                    </a:prstGeom>
+                  </pic:spPr>
+                </pic:pic>
+              </a:graphicData>
+            </a:graphic>
+          </wp:inline>
+        </w:drawing>
+      </w:r>
       <w:bookmarkStart w:id="0" w:name="_GoBack"/>
       <w:bookmarkEnd w:id="0"/>
+    </w:p>
+    <w:p>
+      <w:pPr>
+        <w:pStyle w:val="a3"/>
+        <w:rPr>
+          <w:lang w:val="en-US"/>
+        </w:rPr>
+      </w:pPr>
     </w:p>
     <w:p>
       <w:pPr>

</xml_diff>

<commit_message>
New project ConstDate, Add "MyMathClass"
</commit_message>
<xml_diff>
--- a/Задание 2. отчет.docx
+++ b/Задание 2. отчет.docx
@@ -1898,95 +1898,612 @@
           </wp:inline>
         </w:drawing>
       </w:r>
+    </w:p>
+    <w:p>
+      <w:pPr>
+        <w:pStyle w:val="a3"/>
+        <w:spacing w:after="0" w:line="240" w:lineRule="auto"/>
+        <w:rPr>
+          <w:rFonts w:ascii="Arial" w:eastAsia="Times New Roman" w:hAnsi="Arial" w:cs="Arial"/>
+          <w:sz w:val="25"/>
+          <w:szCs w:val="25"/>
+          <w:lang w:val="en-US" w:eastAsia="ru-RU"/>
+        </w:rPr>
+      </w:pPr>
+    </w:p>
+    <w:p>
+      <w:pPr>
+        <w:pStyle w:val="a3"/>
+        <w:spacing w:after="0" w:line="240" w:lineRule="auto"/>
+        <w:rPr>
+          <w:rFonts w:ascii="Arial" w:eastAsia="Times New Roman" w:hAnsi="Arial" w:cs="Arial"/>
+          <w:sz w:val="25"/>
+          <w:szCs w:val="25"/>
+          <w:lang w:val="en-US" w:eastAsia="ru-RU"/>
+        </w:rPr>
+      </w:pPr>
+    </w:p>
+    <w:p>
+      <w:pPr>
+        <w:pStyle w:val="a3"/>
+        <w:spacing w:after="0" w:line="240" w:lineRule="auto"/>
+        <w:rPr>
+          <w:rFonts w:ascii="Arial" w:eastAsia="Times New Roman" w:hAnsi="Arial" w:cs="Arial"/>
+          <w:sz w:val="25"/>
+          <w:szCs w:val="25"/>
+          <w:lang w:val="en-US" w:eastAsia="ru-RU"/>
+        </w:rPr>
+      </w:pPr>
+    </w:p>
+    <w:p>
+      <w:pPr>
+        <w:pStyle w:val="a3"/>
+        <w:spacing w:after="0" w:line="240" w:lineRule="auto"/>
+        <w:rPr>
+          <w:rFonts w:ascii="Arial" w:eastAsia="Times New Roman" w:hAnsi="Arial" w:cs="Arial"/>
+          <w:sz w:val="25"/>
+          <w:szCs w:val="25"/>
+          <w:lang w:val="en-US" w:eastAsia="ru-RU"/>
+        </w:rPr>
+      </w:pPr>
+    </w:p>
+    <w:p>
+      <w:pPr>
+        <w:pStyle w:val="a3"/>
+        <w:spacing w:after="0" w:line="240" w:lineRule="auto"/>
+        <w:rPr>
+          <w:rFonts w:ascii="Arial" w:eastAsia="Times New Roman" w:hAnsi="Arial" w:cs="Arial"/>
+          <w:sz w:val="25"/>
+          <w:szCs w:val="25"/>
+          <w:lang w:val="en-US" w:eastAsia="ru-RU"/>
+        </w:rPr>
+      </w:pPr>
+    </w:p>
+    <w:p>
+      <w:pPr>
+        <w:pStyle w:val="a3"/>
+        <w:spacing w:after="0" w:line="240" w:lineRule="auto"/>
+        <w:rPr>
+          <w:rFonts w:ascii="Arial" w:eastAsia="Times New Roman" w:hAnsi="Arial" w:cs="Arial"/>
+          <w:sz w:val="25"/>
+          <w:szCs w:val="25"/>
+          <w:lang w:val="en-US" w:eastAsia="ru-RU"/>
+        </w:rPr>
+      </w:pPr>
+    </w:p>
+    <w:p>
+      <w:pPr>
+        <w:pStyle w:val="a3"/>
+        <w:spacing w:after="0" w:line="240" w:lineRule="auto"/>
+        <w:rPr>
+          <w:rFonts w:ascii="Arial" w:eastAsia="Times New Roman" w:hAnsi="Arial" w:cs="Arial"/>
+          <w:sz w:val="25"/>
+          <w:szCs w:val="25"/>
+          <w:lang w:val="en-US" w:eastAsia="ru-RU"/>
+        </w:rPr>
+      </w:pPr>
+    </w:p>
+    <w:p>
+      <w:pPr>
+        <w:pStyle w:val="a3"/>
+        <w:spacing w:after="0" w:line="240" w:lineRule="auto"/>
+        <w:rPr>
+          <w:rFonts w:ascii="Arial" w:eastAsia="Times New Roman" w:hAnsi="Arial" w:cs="Arial"/>
+          <w:sz w:val="25"/>
+          <w:szCs w:val="25"/>
+          <w:lang w:val="en-US" w:eastAsia="ru-RU"/>
+        </w:rPr>
+      </w:pPr>
+    </w:p>
+    <w:p>
+      <w:pPr>
+        <w:pStyle w:val="a3"/>
+        <w:spacing w:after="0" w:line="240" w:lineRule="auto"/>
+        <w:rPr>
+          <w:rFonts w:ascii="Arial" w:eastAsia="Times New Roman" w:hAnsi="Arial" w:cs="Arial"/>
+          <w:sz w:val="25"/>
+          <w:szCs w:val="25"/>
+          <w:lang w:val="en-US" w:eastAsia="ru-RU"/>
+        </w:rPr>
+      </w:pPr>
+    </w:p>
+    <w:p>
+      <w:pPr>
+        <w:pStyle w:val="a3"/>
+        <w:spacing w:after="0" w:line="240" w:lineRule="auto"/>
+        <w:rPr>
+          <w:rFonts w:ascii="Arial" w:eastAsia="Times New Roman" w:hAnsi="Arial" w:cs="Arial"/>
+          <w:sz w:val="25"/>
+          <w:szCs w:val="25"/>
+          <w:lang w:val="en-US" w:eastAsia="ru-RU"/>
+        </w:rPr>
+      </w:pPr>
+    </w:p>
+    <w:p>
+      <w:pPr>
+        <w:pStyle w:val="a3"/>
+        <w:spacing w:after="0" w:line="240" w:lineRule="auto"/>
+        <w:rPr>
+          <w:rFonts w:ascii="Arial" w:eastAsia="Times New Roman" w:hAnsi="Arial" w:cs="Arial"/>
+          <w:sz w:val="25"/>
+          <w:szCs w:val="25"/>
+          <w:lang w:val="en-US" w:eastAsia="ru-RU"/>
+        </w:rPr>
+      </w:pPr>
+    </w:p>
+    <w:p>
+      <w:pPr>
+        <w:pStyle w:val="a3"/>
+        <w:spacing w:after="0" w:line="240" w:lineRule="auto"/>
+        <w:rPr>
+          <w:rFonts w:ascii="Arial" w:eastAsia="Times New Roman" w:hAnsi="Arial" w:cs="Arial"/>
+          <w:sz w:val="25"/>
+          <w:szCs w:val="25"/>
+          <w:lang w:val="en-US" w:eastAsia="ru-RU"/>
+        </w:rPr>
+      </w:pPr>
+    </w:p>
+    <w:p>
+      <w:pPr>
+        <w:pStyle w:val="a3"/>
+        <w:spacing w:after="0" w:line="240" w:lineRule="auto"/>
+        <w:rPr>
+          <w:rFonts w:ascii="Arial" w:eastAsia="Times New Roman" w:hAnsi="Arial" w:cs="Arial"/>
+          <w:sz w:val="25"/>
+          <w:szCs w:val="25"/>
+          <w:lang w:val="en-US" w:eastAsia="ru-RU"/>
+        </w:rPr>
+      </w:pPr>
+    </w:p>
+    <w:p>
+      <w:pPr>
+        <w:pStyle w:val="a3"/>
+        <w:spacing w:after="0" w:line="240" w:lineRule="auto"/>
+        <w:rPr>
+          <w:rFonts w:ascii="Arial" w:eastAsia="Times New Roman" w:hAnsi="Arial" w:cs="Arial"/>
+          <w:sz w:val="25"/>
+          <w:szCs w:val="25"/>
+          <w:lang w:val="en-US" w:eastAsia="ru-RU"/>
+        </w:rPr>
+      </w:pPr>
+    </w:p>
+    <w:p>
+      <w:pPr>
+        <w:pStyle w:val="a3"/>
+        <w:spacing w:after="0" w:line="240" w:lineRule="auto"/>
+        <w:rPr>
+          <w:rFonts w:ascii="Arial" w:eastAsia="Times New Roman" w:hAnsi="Arial" w:cs="Arial"/>
+          <w:sz w:val="25"/>
+          <w:szCs w:val="25"/>
+          <w:lang w:val="en-US" w:eastAsia="ru-RU"/>
+        </w:rPr>
+      </w:pPr>
+    </w:p>
+    <w:p>
+      <w:pPr>
+        <w:pStyle w:val="a3"/>
+        <w:spacing w:after="0" w:line="240" w:lineRule="auto"/>
+        <w:rPr>
+          <w:rFonts w:ascii="Arial" w:eastAsia="Times New Roman" w:hAnsi="Arial" w:cs="Arial"/>
+          <w:sz w:val="25"/>
+          <w:szCs w:val="25"/>
+          <w:lang w:val="en-US" w:eastAsia="ru-RU"/>
+        </w:rPr>
+      </w:pPr>
+    </w:p>
+    <w:p>
+      <w:pPr>
+        <w:pStyle w:val="a3"/>
+        <w:spacing w:after="0" w:line="240" w:lineRule="auto"/>
+        <w:rPr>
+          <w:rFonts w:ascii="Arial" w:eastAsia="Times New Roman" w:hAnsi="Arial" w:cs="Arial"/>
+          <w:sz w:val="25"/>
+          <w:szCs w:val="25"/>
+          <w:lang w:val="en-US" w:eastAsia="ru-RU"/>
+        </w:rPr>
+      </w:pPr>
+    </w:p>
+    <w:p>
+      <w:pPr>
+        <w:pStyle w:val="a3"/>
+        <w:spacing w:after="0" w:line="240" w:lineRule="auto"/>
+        <w:rPr>
+          <w:rFonts w:ascii="Arial" w:eastAsia="Times New Roman" w:hAnsi="Arial" w:cs="Arial"/>
+          <w:sz w:val="25"/>
+          <w:szCs w:val="25"/>
+          <w:lang w:val="en-US" w:eastAsia="ru-RU"/>
+        </w:rPr>
+      </w:pPr>
+    </w:p>
+    <w:p>
+      <w:pPr>
+        <w:pStyle w:val="a3"/>
+        <w:spacing w:after="0" w:line="240" w:lineRule="auto"/>
+        <w:rPr>
+          <w:rFonts w:ascii="Arial" w:eastAsia="Times New Roman" w:hAnsi="Arial" w:cs="Arial"/>
+          <w:sz w:val="25"/>
+          <w:szCs w:val="25"/>
+          <w:lang w:val="en-US" w:eastAsia="ru-RU"/>
+        </w:rPr>
+      </w:pPr>
+    </w:p>
+    <w:p>
+      <w:pPr>
+        <w:pStyle w:val="a3"/>
+        <w:numPr>
+          <w:ilvl w:val="0"/>
+          <w:numId w:val="1"/>
+        </w:numPr>
+        <w:spacing w:after="0" w:line="240" w:lineRule="auto"/>
+      </w:pPr>
+      <w:r>
+        <w:t>Работа с данными константных полей</w:t>
+      </w:r>
+    </w:p>
+    <w:p>
+      <w:pPr>
+        <w:pStyle w:val="a3"/>
+        <w:spacing w:after="0" w:line="240" w:lineRule="auto"/>
+        <w:rPr>
+          <w:rFonts w:ascii="Arial" w:eastAsia="Times New Roman" w:hAnsi="Arial" w:cs="Arial"/>
+          <w:sz w:val="25"/>
+          <w:szCs w:val="25"/>
+          <w:lang w:eastAsia="ru-RU"/>
+        </w:rPr>
+      </w:pPr>
+      <w:r>
+        <w:rPr>
+          <w:noProof/>
+          <w:lang w:eastAsia="ru-RU"/>
+        </w:rPr>
+        <w:drawing>
+          <wp:inline distT="0" distB="0" distL="0" distR="0" wp14:anchorId="2675BB1B" wp14:editId="7646FF4D">
+            <wp:extent cx="5940425" cy="5481955"/>
+            <wp:effectExtent l="0" t="0" r="3175" b="4445"/>
+            <wp:docPr id="12" name="Рисунок 12"/>
+            <wp:cNvGraphicFramePr>
+              <a:graphicFrameLocks xmlns:a="http://schemas.openxmlformats.org/drawingml/2006/main" noChangeAspect="1"/>
+            </wp:cNvGraphicFramePr>
+            <a:graphic xmlns:a="http://schemas.openxmlformats.org/drawingml/2006/main">
+              <a:graphicData uri="http://schemas.openxmlformats.org/drawingml/2006/picture">
+                <pic:pic xmlns:pic="http://schemas.openxmlformats.org/drawingml/2006/picture">
+                  <pic:nvPicPr>
+                    <pic:cNvPr id="1" name=""/>
+                    <pic:cNvPicPr/>
+                  </pic:nvPicPr>
+                  <pic:blipFill>
+                    <a:blip r:embed="rId16"/>
+                    <a:stretch>
+                      <a:fillRect/>
+                    </a:stretch>
+                  </pic:blipFill>
+                  <pic:spPr>
+                    <a:xfrm>
+                      <a:off x="0" y="0"/>
+                      <a:ext cx="5940425" cy="5481955"/>
+                    </a:xfrm>
+                    <a:prstGeom prst="rect">
+                      <a:avLst/>
+                    </a:prstGeom>
+                  </pic:spPr>
+                </pic:pic>
+              </a:graphicData>
+            </a:graphic>
+          </wp:inline>
+        </w:drawing>
+      </w:r>
+    </w:p>
+    <w:p>
+      <w:pPr>
+        <w:pStyle w:val="a3"/>
+        <w:spacing w:after="0" w:line="240" w:lineRule="auto"/>
+        <w:rPr>
+          <w:rFonts w:ascii="Arial" w:eastAsia="Times New Roman" w:hAnsi="Arial" w:cs="Arial"/>
+          <w:sz w:val="25"/>
+          <w:szCs w:val="25"/>
+          <w:lang w:eastAsia="ru-RU"/>
+        </w:rPr>
+      </w:pPr>
+      <w:r>
+        <w:rPr>
+          <w:noProof/>
+          <w:lang w:eastAsia="ru-RU"/>
+        </w:rPr>
+        <w:drawing>
+          <wp:inline distT="0" distB="0" distL="0" distR="0" wp14:anchorId="5C0FF698" wp14:editId="43D842A7">
+            <wp:extent cx="5940425" cy="5481955"/>
+            <wp:effectExtent l="0" t="0" r="3175" b="4445"/>
+            <wp:docPr id="13" name="Рисунок 13"/>
+            <wp:cNvGraphicFramePr>
+              <a:graphicFrameLocks xmlns:a="http://schemas.openxmlformats.org/drawingml/2006/main" noChangeAspect="1"/>
+            </wp:cNvGraphicFramePr>
+            <a:graphic xmlns:a="http://schemas.openxmlformats.org/drawingml/2006/main">
+              <a:graphicData uri="http://schemas.openxmlformats.org/drawingml/2006/picture">
+                <pic:pic xmlns:pic="http://schemas.openxmlformats.org/drawingml/2006/picture">
+                  <pic:nvPicPr>
+                    <pic:cNvPr id="1" name=""/>
+                    <pic:cNvPicPr/>
+                  </pic:nvPicPr>
+                  <pic:blipFill>
+                    <a:blip r:embed="rId17"/>
+                    <a:stretch>
+                      <a:fillRect/>
+                    </a:stretch>
+                  </pic:blipFill>
+                  <pic:spPr>
+                    <a:xfrm>
+                      <a:off x="0" y="0"/>
+                      <a:ext cx="5940425" cy="5481955"/>
+                    </a:xfrm>
+                    <a:prstGeom prst="rect">
+                      <a:avLst/>
+                    </a:prstGeom>
+                  </pic:spPr>
+                </pic:pic>
+              </a:graphicData>
+            </a:graphic>
+          </wp:inline>
+        </w:drawing>
+      </w:r>
+    </w:p>
+    <w:p>
+      <w:pPr>
+        <w:pStyle w:val="a3"/>
+        <w:spacing w:after="0" w:line="240" w:lineRule="auto"/>
+      </w:pPr>
+    </w:p>
+    <w:p>
+      <w:pPr>
+        <w:pStyle w:val="a3"/>
+        <w:spacing w:after="0" w:line="240" w:lineRule="auto"/>
+      </w:pPr>
+    </w:p>
+    <w:p>
+      <w:pPr>
+        <w:pStyle w:val="a3"/>
+        <w:spacing w:after="0" w:line="240" w:lineRule="auto"/>
+      </w:pPr>
+    </w:p>
+    <w:p>
+      <w:pPr>
+        <w:pStyle w:val="a3"/>
+        <w:spacing w:after="0" w:line="240" w:lineRule="auto"/>
+      </w:pPr>
+    </w:p>
+    <w:p>
+      <w:pPr>
+        <w:pStyle w:val="a3"/>
+        <w:spacing w:after="0" w:line="240" w:lineRule="auto"/>
+      </w:pPr>
+    </w:p>
+    <w:p>
+      <w:pPr>
+        <w:pStyle w:val="a3"/>
+        <w:spacing w:after="0" w:line="240" w:lineRule="auto"/>
+      </w:pPr>
+    </w:p>
+    <w:p>
+      <w:pPr>
+        <w:pStyle w:val="a3"/>
+        <w:spacing w:after="0" w:line="240" w:lineRule="auto"/>
+      </w:pPr>
+    </w:p>
+    <w:p>
+      <w:pPr>
+        <w:pStyle w:val="a3"/>
+        <w:spacing w:after="0" w:line="240" w:lineRule="auto"/>
+      </w:pPr>
+    </w:p>
+    <w:p>
+      <w:pPr>
+        <w:pStyle w:val="a3"/>
+        <w:spacing w:after="0" w:line="240" w:lineRule="auto"/>
+      </w:pPr>
+    </w:p>
+    <w:p>
+      <w:pPr>
+        <w:pStyle w:val="a3"/>
+        <w:spacing w:after="0" w:line="240" w:lineRule="auto"/>
+      </w:pPr>
+    </w:p>
+    <w:p>
+      <w:pPr>
+        <w:pStyle w:val="a3"/>
+        <w:spacing w:after="0" w:line="240" w:lineRule="auto"/>
+      </w:pPr>
+    </w:p>
+    <w:p>
+      <w:pPr>
+        <w:pStyle w:val="a3"/>
+        <w:spacing w:after="0" w:line="240" w:lineRule="auto"/>
+      </w:pPr>
+    </w:p>
+    <w:p>
+      <w:pPr>
+        <w:pStyle w:val="a3"/>
+        <w:spacing w:after="0" w:line="240" w:lineRule="auto"/>
+      </w:pPr>
+    </w:p>
+    <w:p>
+      <w:pPr>
+        <w:pStyle w:val="a3"/>
+        <w:spacing w:after="0" w:line="240" w:lineRule="auto"/>
+      </w:pPr>
+    </w:p>
+    <w:p>
+      <w:pPr>
+        <w:pStyle w:val="a3"/>
+        <w:spacing w:after="0" w:line="240" w:lineRule="auto"/>
+      </w:pPr>
+    </w:p>
+    <w:p>
+      <w:pPr>
+        <w:pStyle w:val="a3"/>
+        <w:spacing w:after="0" w:line="240" w:lineRule="auto"/>
+      </w:pPr>
+    </w:p>
+    <w:p>
+      <w:pPr>
+        <w:pStyle w:val="a3"/>
+        <w:spacing w:after="0" w:line="240" w:lineRule="auto"/>
+      </w:pPr>
+    </w:p>
+    <w:p>
+      <w:pPr>
+        <w:pStyle w:val="a3"/>
+        <w:spacing w:after="0" w:line="240" w:lineRule="auto"/>
+      </w:pPr>
+    </w:p>
+    <w:p>
+      <w:pPr>
+        <w:pStyle w:val="a3"/>
+        <w:spacing w:after="0" w:line="240" w:lineRule="auto"/>
+      </w:pPr>
+    </w:p>
+    <w:p>
+      <w:pPr>
+        <w:pStyle w:val="a3"/>
+        <w:spacing w:after="0" w:line="240" w:lineRule="auto"/>
+      </w:pPr>
+    </w:p>
+    <w:p>
+      <w:pPr>
+        <w:pStyle w:val="a3"/>
+        <w:spacing w:after="0" w:line="240" w:lineRule="auto"/>
+      </w:pPr>
+    </w:p>
+    <w:p>
+      <w:pPr>
+        <w:pStyle w:val="a3"/>
+        <w:spacing w:after="0" w:line="240" w:lineRule="auto"/>
+      </w:pPr>
+    </w:p>
+    <w:p>
+      <w:pPr>
+        <w:pStyle w:val="a3"/>
+        <w:spacing w:after="0" w:line="240" w:lineRule="auto"/>
+        <w:rPr>
+          <w:lang w:val="en-US"/>
+        </w:rPr>
+      </w:pPr>
+      <w:r>
+        <w:t>использование константных полей</w:t>
+      </w:r>
+      <w:r>
+        <w:rPr>
+          <w:lang w:val="en-US"/>
+        </w:rPr>
+        <w:t>.</w:t>
+      </w:r>
+    </w:p>
+    <w:p>
+      <w:pPr>
+        <w:pStyle w:val="a3"/>
+        <w:spacing w:after="0" w:line="240" w:lineRule="auto"/>
+        <w:rPr>
+          <w:rFonts w:ascii="Arial" w:eastAsia="Times New Roman" w:hAnsi="Arial" w:cs="Arial"/>
+          <w:sz w:val="25"/>
+          <w:szCs w:val="25"/>
+          <w:lang w:val="en-US" w:eastAsia="ru-RU"/>
+        </w:rPr>
+      </w:pPr>
+      <w:r>
+        <w:rPr>
+          <w:noProof/>
+          <w:lang w:eastAsia="ru-RU"/>
+        </w:rPr>
+        <w:drawing>
+          <wp:inline distT="0" distB="0" distL="0" distR="0" wp14:anchorId="57F286B6" wp14:editId="5D1F462D">
+            <wp:extent cx="5940425" cy="5481955"/>
+            <wp:effectExtent l="0" t="0" r="3175" b="4445"/>
+            <wp:docPr id="14" name="Рисунок 14"/>
+            <wp:cNvGraphicFramePr>
+              <a:graphicFrameLocks xmlns:a="http://schemas.openxmlformats.org/drawingml/2006/main" noChangeAspect="1"/>
+            </wp:cNvGraphicFramePr>
+            <a:graphic xmlns:a="http://schemas.openxmlformats.org/drawingml/2006/main">
+              <a:graphicData uri="http://schemas.openxmlformats.org/drawingml/2006/picture">
+                <pic:pic xmlns:pic="http://schemas.openxmlformats.org/drawingml/2006/picture">
+                  <pic:nvPicPr>
+                    <pic:cNvPr id="1" name=""/>
+                    <pic:cNvPicPr/>
+                  </pic:nvPicPr>
+                  <pic:blipFill>
+                    <a:blip r:embed="rId18"/>
+                    <a:stretch>
+                      <a:fillRect/>
+                    </a:stretch>
+                  </pic:blipFill>
+                  <pic:spPr>
+                    <a:xfrm>
+                      <a:off x="0" y="0"/>
+                      <a:ext cx="5940425" cy="5481955"/>
+                    </a:xfrm>
+                    <a:prstGeom prst="rect">
+                      <a:avLst/>
+                    </a:prstGeom>
+                  </pic:spPr>
+                </pic:pic>
+              </a:graphicData>
+            </a:graphic>
+          </wp:inline>
+        </w:drawing>
+      </w:r>
       <w:bookmarkStart w:id="0" w:name="_GoBack"/>
       <w:bookmarkEnd w:id="0"/>
     </w:p>
     <w:p>
       <w:pPr>
         <w:pStyle w:val="a3"/>
-        <w:rPr>
-          <w:lang w:val="en-US"/>
-        </w:rPr>
-      </w:pPr>
-    </w:p>
-    <w:p>
-      <w:pPr>
-        <w:pStyle w:val="a3"/>
-        <w:rPr>
-          <w:lang w:val="en-US"/>
-        </w:rPr>
-      </w:pPr>
-    </w:p>
-    <w:p>
-      <w:pPr>
-        <w:pStyle w:val="a3"/>
-        <w:rPr>
-          <w:lang w:val="en-US"/>
-        </w:rPr>
-      </w:pPr>
-    </w:p>
-    <w:p>
-      <w:pPr>
-        <w:pStyle w:val="a3"/>
-        <w:rPr>
-          <w:lang w:val="en-US"/>
-        </w:rPr>
-      </w:pPr>
-    </w:p>
-    <w:p>
-      <w:pPr>
-        <w:pStyle w:val="a3"/>
-        <w:rPr>
-          <w:lang w:val="en-US"/>
-        </w:rPr>
-      </w:pPr>
-    </w:p>
-    <w:p>
-      <w:pPr>
-        <w:pStyle w:val="a3"/>
-        <w:rPr>
-          <w:lang w:val="en-US"/>
-        </w:rPr>
-      </w:pPr>
-    </w:p>
-    <w:p>
-      <w:pPr>
-        <w:pStyle w:val="a3"/>
-        <w:rPr>
-          <w:lang w:val="en-US"/>
-        </w:rPr>
-      </w:pPr>
-    </w:p>
-    <w:p>
-      <w:pPr>
-        <w:pStyle w:val="a3"/>
-        <w:rPr>
-          <w:lang w:val="en-US"/>
-        </w:rPr>
-      </w:pPr>
-    </w:p>
-    <w:p>
-      <w:pPr>
-        <w:pStyle w:val="a3"/>
-        <w:rPr>
-          <w:lang w:val="en-US"/>
-        </w:rPr>
-      </w:pPr>
-    </w:p>
-    <w:p>
-      <w:pPr>
-        <w:pStyle w:val="a3"/>
-        <w:rPr>
-          <w:lang w:val="en-US"/>
-        </w:rPr>
-      </w:pPr>
-    </w:p>
-    <w:p>
-      <w:pPr>
-        <w:pStyle w:val="a3"/>
-        <w:rPr>
-          <w:lang w:val="en-US"/>
-        </w:rPr>
+      </w:pPr>
+    </w:p>
+    <w:p>
+      <w:pPr>
+        <w:pStyle w:val="a3"/>
+      </w:pPr>
+    </w:p>
+    <w:p>
+      <w:pPr>
+        <w:pStyle w:val="a3"/>
+      </w:pPr>
+    </w:p>
+    <w:p>
+      <w:pPr>
+        <w:pStyle w:val="a3"/>
+      </w:pPr>
+    </w:p>
+    <w:p>
+      <w:pPr>
+        <w:pStyle w:val="a3"/>
+      </w:pPr>
+    </w:p>
+    <w:p>
+      <w:pPr>
+        <w:pStyle w:val="a3"/>
+      </w:pPr>
+    </w:p>
+    <w:p>
+      <w:pPr>
+        <w:pStyle w:val="a3"/>
+      </w:pPr>
+    </w:p>
+    <w:p>
+      <w:pPr>
+        <w:pStyle w:val="a3"/>
+      </w:pPr>
+    </w:p>
+    <w:p>
+      <w:pPr>
+        <w:pStyle w:val="a3"/>
+      </w:pPr>
+    </w:p>
+    <w:p>
+      <w:pPr>
+        <w:pStyle w:val="a3"/>
+      </w:pPr>
+    </w:p>
+    <w:p>
+      <w:pPr>
+        <w:pStyle w:val="a3"/>
       </w:pPr>
     </w:p>
     <w:p/>

</xml_diff>

<commit_message>
UpDate EmployeeApp. The class is divided into two files
</commit_message>
<xml_diff>
--- a/Задание 2. отчет.docx
+++ b/Задание 2. отчет.docx
@@ -14,6 +14,61 @@
       <w:r>
         <w:t xml:space="preserve"> работе №2.</w:t>
       </w:r>
+      <w:r>
+        <w:t xml:space="preserve"> Ссылка на </w:t>
+      </w:r>
+      <w:proofErr w:type="spellStart"/>
+      <w:r>
+        <w:t>репозиторий</w:t>
+      </w:r>
+      <w:proofErr w:type="spellEnd"/>
+      <w:r>
+        <w:t xml:space="preserve">: </w:t>
+      </w:r>
+      <w:r>
+        <w:rPr>
+          <w:lang w:val="en-US"/>
+        </w:rPr>
+        <w:t>https</w:t>
+      </w:r>
+      <w:r>
+        <w:t>://</w:t>
+      </w:r>
+      <w:r>
+        <w:rPr>
+          <w:lang w:val="en-US"/>
+        </w:rPr>
+        <w:t>github</w:t>
+      </w:r>
+      <w:r>
+        <w:t>.</w:t>
+      </w:r>
+      <w:r>
+        <w:rPr>
+          <w:lang w:val="en-US"/>
+        </w:rPr>
+        <w:t>com</w:t>
+      </w:r>
+      <w:r>
+        <w:t>/</w:t>
+      </w:r>
+      <w:r>
+        <w:rPr>
+          <w:lang w:val="en-US"/>
+        </w:rPr>
+        <w:t>mamihaylov</w:t>
+      </w:r>
+      <w:r>
+        <w:t>/</w:t>
+      </w:r>
+      <w:r>
+        <w:rPr>
+          <w:lang w:val="en-US"/>
+        </w:rPr>
+        <w:t>Class</w:t>
+      </w:r>
+      <w:bookmarkStart w:id="0" w:name="_GoBack"/>
+      <w:bookmarkEnd w:id="0"/>
     </w:p>
     <w:p>
       <w:pPr>
@@ -3129,8 +3184,596 @@
           </wp:inline>
         </w:drawing>
       </w:r>
-      <w:bookmarkStart w:id="0" w:name="_GoBack"/>
-      <w:bookmarkEnd w:id="0"/>
+    </w:p>
+    <w:p>
+      <w:pPr>
+        <w:pStyle w:val="a3"/>
+        <w:rPr>
+          <w:b/>
+          <w:lang w:val="en-US"/>
+        </w:rPr>
+      </w:pPr>
+    </w:p>
+    <w:p>
+      <w:pPr>
+        <w:pStyle w:val="a3"/>
+        <w:rPr>
+          <w:b/>
+          <w:lang w:val="en-US"/>
+        </w:rPr>
+      </w:pPr>
+    </w:p>
+    <w:p>
+      <w:pPr>
+        <w:pStyle w:val="a3"/>
+        <w:rPr>
+          <w:b/>
+          <w:lang w:val="en-US"/>
+        </w:rPr>
+      </w:pPr>
+    </w:p>
+    <w:p>
+      <w:pPr>
+        <w:pStyle w:val="a3"/>
+        <w:rPr>
+          <w:b/>
+          <w:lang w:val="en-US"/>
+        </w:rPr>
+      </w:pPr>
+    </w:p>
+    <w:p>
+      <w:pPr>
+        <w:pStyle w:val="a3"/>
+        <w:rPr>
+          <w:b/>
+          <w:lang w:val="en-US"/>
+        </w:rPr>
+      </w:pPr>
+    </w:p>
+    <w:p>
+      <w:pPr>
+        <w:pStyle w:val="a3"/>
+        <w:rPr>
+          <w:b/>
+          <w:lang w:val="en-US"/>
+        </w:rPr>
+      </w:pPr>
+    </w:p>
+    <w:p>
+      <w:pPr>
+        <w:pStyle w:val="a3"/>
+        <w:rPr>
+          <w:b/>
+          <w:lang w:val="en-US"/>
+        </w:rPr>
+      </w:pPr>
+    </w:p>
+    <w:p>
+      <w:pPr>
+        <w:pStyle w:val="a3"/>
+        <w:rPr>
+          <w:b/>
+          <w:lang w:val="en-US"/>
+        </w:rPr>
+      </w:pPr>
+    </w:p>
+    <w:p>
+      <w:pPr>
+        <w:pStyle w:val="a3"/>
+        <w:rPr>
+          <w:b/>
+          <w:lang w:val="en-US"/>
+        </w:rPr>
+      </w:pPr>
+    </w:p>
+    <w:p>
+      <w:pPr>
+        <w:pStyle w:val="a3"/>
+        <w:rPr>
+          <w:b/>
+          <w:lang w:val="en-US"/>
+        </w:rPr>
+      </w:pPr>
+    </w:p>
+    <w:p>
+      <w:pPr>
+        <w:pStyle w:val="a3"/>
+        <w:rPr>
+          <w:b/>
+          <w:lang w:val="en-US"/>
+        </w:rPr>
+      </w:pPr>
+    </w:p>
+    <w:p>
+      <w:pPr>
+        <w:pStyle w:val="a3"/>
+        <w:rPr>
+          <w:b/>
+          <w:lang w:val="en-US"/>
+        </w:rPr>
+      </w:pPr>
+    </w:p>
+    <w:p>
+      <w:pPr>
+        <w:pStyle w:val="a3"/>
+        <w:rPr>
+          <w:b/>
+          <w:lang w:val="en-US"/>
+        </w:rPr>
+      </w:pPr>
+    </w:p>
+    <w:p>
+      <w:pPr>
+        <w:pStyle w:val="a3"/>
+        <w:rPr>
+          <w:b/>
+          <w:lang w:val="en-US"/>
+        </w:rPr>
+      </w:pPr>
+    </w:p>
+    <w:p>
+      <w:pPr>
+        <w:pStyle w:val="a3"/>
+        <w:rPr>
+          <w:b/>
+          <w:lang w:val="en-US"/>
+        </w:rPr>
+      </w:pPr>
+    </w:p>
+    <w:p>
+      <w:pPr>
+        <w:pStyle w:val="a3"/>
+        <w:rPr>
+          <w:b/>
+          <w:lang w:val="en-US"/>
+        </w:rPr>
+      </w:pPr>
+    </w:p>
+    <w:p>
+      <w:pPr>
+        <w:pStyle w:val="a3"/>
+        <w:rPr>
+          <w:b/>
+          <w:lang w:val="en-US"/>
+        </w:rPr>
+      </w:pPr>
+    </w:p>
+    <w:p>
+      <w:pPr>
+        <w:pStyle w:val="a3"/>
+        <w:rPr>
+          <w:b/>
+          <w:lang w:val="en-US"/>
+        </w:rPr>
+      </w:pPr>
+    </w:p>
+    <w:p>
+      <w:pPr>
+        <w:pStyle w:val="a3"/>
+        <w:rPr>
+          <w:b/>
+          <w:lang w:val="en-US"/>
+        </w:rPr>
+      </w:pPr>
+    </w:p>
+    <w:p>
+      <w:pPr>
+        <w:pStyle w:val="a3"/>
+        <w:rPr>
+          <w:b/>
+          <w:lang w:val="en-US"/>
+        </w:rPr>
+      </w:pPr>
+    </w:p>
+    <w:p>
+      <w:pPr>
+        <w:pStyle w:val="a3"/>
+        <w:rPr>
+          <w:b/>
+          <w:lang w:val="en-US"/>
+        </w:rPr>
+      </w:pPr>
+    </w:p>
+    <w:p>
+      <w:pPr>
+        <w:pStyle w:val="a3"/>
+        <w:rPr>
+          <w:b/>
+          <w:lang w:val="en-US"/>
+        </w:rPr>
+      </w:pPr>
+    </w:p>
+    <w:p>
+      <w:pPr>
+        <w:pStyle w:val="a3"/>
+        <w:rPr>
+          <w:b/>
+          <w:lang w:val="en-US"/>
+        </w:rPr>
+      </w:pPr>
+    </w:p>
+    <w:p>
+      <w:pPr>
+        <w:pStyle w:val="a3"/>
+        <w:rPr>
+          <w:b/>
+          <w:lang w:val="en-US"/>
+        </w:rPr>
+      </w:pPr>
+    </w:p>
+    <w:p>
+      <w:pPr>
+        <w:pStyle w:val="a3"/>
+        <w:rPr>
+          <w:b/>
+          <w:lang w:val="en-US"/>
+        </w:rPr>
+      </w:pPr>
+    </w:p>
+    <w:p>
+      <w:pPr>
+        <w:pStyle w:val="a3"/>
+        <w:rPr>
+          <w:b/>
+          <w:lang w:val="en-US"/>
+        </w:rPr>
+      </w:pPr>
+    </w:p>
+    <w:p>
+      <w:pPr>
+        <w:pStyle w:val="a3"/>
+        <w:rPr>
+          <w:b/>
+          <w:lang w:val="en-US"/>
+        </w:rPr>
+      </w:pPr>
+    </w:p>
+    <w:p>
+      <w:pPr>
+        <w:pStyle w:val="a3"/>
+        <w:rPr>
+          <w:b/>
+          <w:lang w:val="en-US"/>
+        </w:rPr>
+      </w:pPr>
+    </w:p>
+    <w:p>
+      <w:pPr>
+        <w:pStyle w:val="a3"/>
+        <w:rPr>
+          <w:b/>
+          <w:lang w:val="en-US"/>
+        </w:rPr>
+      </w:pPr>
+    </w:p>
+    <w:p>
+      <w:pPr>
+        <w:pStyle w:val="a3"/>
+        <w:rPr>
+          <w:b/>
+          <w:lang w:val="en-US"/>
+        </w:rPr>
+      </w:pPr>
+    </w:p>
+    <w:p>
+      <w:pPr>
+        <w:pStyle w:val="a3"/>
+        <w:rPr>
+          <w:b/>
+          <w:lang w:val="en-US"/>
+        </w:rPr>
+      </w:pPr>
+    </w:p>
+    <w:p>
+      <w:pPr>
+        <w:pStyle w:val="a3"/>
+        <w:rPr>
+          <w:b/>
+          <w:lang w:val="en-US"/>
+        </w:rPr>
+      </w:pPr>
+    </w:p>
+    <w:p>
+      <w:pPr>
+        <w:pStyle w:val="a3"/>
+        <w:rPr>
+          <w:b/>
+        </w:rPr>
+      </w:pPr>
+      <w:r>
+        <w:rPr>
+          <w:b/>
+        </w:rPr>
+        <w:t>Разделение Класса на два файла.</w:t>
+      </w:r>
+    </w:p>
+    <w:p>
+      <w:pPr>
+        <w:pStyle w:val="a3"/>
+        <w:rPr>
+          <w:b/>
+        </w:rPr>
+      </w:pPr>
+      <w:proofErr w:type="spellStart"/>
+      <w:r>
+        <w:rPr>
+          <w:b/>
+        </w:rPr>
+        <w:t>Employee.Internal.cs</w:t>
+      </w:r>
+      <w:proofErr w:type="spellEnd"/>
+    </w:p>
+    <w:p>
+      <w:pPr>
+        <w:pStyle w:val="a3"/>
+        <w:rPr>
+          <w:b/>
+        </w:rPr>
+      </w:pPr>
+      <w:r>
+        <w:rPr>
+          <w:noProof/>
+          <w:lang w:eastAsia="ru-RU"/>
+        </w:rPr>
+        <w:drawing>
+          <wp:inline distT="0" distB="0" distL="0" distR="0" wp14:anchorId="38C74019" wp14:editId="5321459C">
+            <wp:extent cx="5940425" cy="5481955"/>
+            <wp:effectExtent l="0" t="0" r="3175" b="4445"/>
+            <wp:docPr id="18" name="Рисунок 18"/>
+            <wp:cNvGraphicFramePr>
+              <a:graphicFrameLocks xmlns:a="http://schemas.openxmlformats.org/drawingml/2006/main" noChangeAspect="1"/>
+            </wp:cNvGraphicFramePr>
+            <a:graphic xmlns:a="http://schemas.openxmlformats.org/drawingml/2006/main">
+              <a:graphicData uri="http://schemas.openxmlformats.org/drawingml/2006/picture">
+                <pic:pic xmlns:pic="http://schemas.openxmlformats.org/drawingml/2006/picture">
+                  <pic:nvPicPr>
+                    <pic:cNvPr id="1" name=""/>
+                    <pic:cNvPicPr/>
+                  </pic:nvPicPr>
+                  <pic:blipFill>
+                    <a:blip r:embed="rId22"/>
+                    <a:stretch>
+                      <a:fillRect/>
+                    </a:stretch>
+                  </pic:blipFill>
+                  <pic:spPr>
+                    <a:xfrm>
+                      <a:off x="0" y="0"/>
+                      <a:ext cx="5940425" cy="5481955"/>
+                    </a:xfrm>
+                    <a:prstGeom prst="rect">
+                      <a:avLst/>
+                    </a:prstGeom>
+                  </pic:spPr>
+                </pic:pic>
+              </a:graphicData>
+            </a:graphic>
+          </wp:inline>
+        </w:drawing>
+      </w:r>
+    </w:p>
+    <w:p>
+      <w:pPr>
+        <w:pStyle w:val="a3"/>
+        <w:rPr>
+          <w:b/>
+        </w:rPr>
+      </w:pPr>
+    </w:p>
+    <w:p>
+      <w:pPr>
+        <w:pStyle w:val="a3"/>
+        <w:rPr>
+          <w:b/>
+        </w:rPr>
+      </w:pPr>
+    </w:p>
+    <w:p>
+      <w:pPr>
+        <w:pStyle w:val="a3"/>
+        <w:rPr>
+          <w:b/>
+        </w:rPr>
+      </w:pPr>
+    </w:p>
+    <w:p>
+      <w:pPr>
+        <w:pStyle w:val="a3"/>
+        <w:rPr>
+          <w:b/>
+        </w:rPr>
+      </w:pPr>
+    </w:p>
+    <w:p>
+      <w:pPr>
+        <w:pStyle w:val="a3"/>
+        <w:rPr>
+          <w:b/>
+        </w:rPr>
+      </w:pPr>
+    </w:p>
+    <w:p>
+      <w:pPr>
+        <w:pStyle w:val="a3"/>
+        <w:rPr>
+          <w:b/>
+        </w:rPr>
+      </w:pPr>
+    </w:p>
+    <w:p>
+      <w:pPr>
+        <w:pStyle w:val="a3"/>
+        <w:rPr>
+          <w:b/>
+        </w:rPr>
+      </w:pPr>
+    </w:p>
+    <w:p>
+      <w:pPr>
+        <w:pStyle w:val="a3"/>
+        <w:rPr>
+          <w:b/>
+        </w:rPr>
+      </w:pPr>
+    </w:p>
+    <w:p>
+      <w:pPr>
+        <w:pStyle w:val="a3"/>
+        <w:rPr>
+          <w:b/>
+        </w:rPr>
+      </w:pPr>
+    </w:p>
+    <w:p>
+      <w:pPr>
+        <w:pStyle w:val="a3"/>
+        <w:rPr>
+          <w:b/>
+        </w:rPr>
+      </w:pPr>
+    </w:p>
+    <w:p>
+      <w:pPr>
+        <w:pStyle w:val="a3"/>
+        <w:rPr>
+          <w:b/>
+        </w:rPr>
+      </w:pPr>
+    </w:p>
+    <w:p>
+      <w:pPr>
+        <w:pStyle w:val="a3"/>
+        <w:rPr>
+          <w:b/>
+        </w:rPr>
+      </w:pPr>
+    </w:p>
+    <w:p>
+      <w:pPr>
+        <w:pStyle w:val="a3"/>
+        <w:rPr>
+          <w:b/>
+        </w:rPr>
+      </w:pPr>
+    </w:p>
+    <w:p>
+      <w:pPr>
+        <w:pStyle w:val="a3"/>
+        <w:rPr>
+          <w:b/>
+        </w:rPr>
+      </w:pPr>
+    </w:p>
+    <w:p>
+      <w:pPr>
+        <w:pStyle w:val="a3"/>
+        <w:rPr>
+          <w:b/>
+        </w:rPr>
+      </w:pPr>
+    </w:p>
+    <w:p>
+      <w:pPr>
+        <w:pStyle w:val="a3"/>
+        <w:rPr>
+          <w:b/>
+        </w:rPr>
+      </w:pPr>
+    </w:p>
+    <w:p>
+      <w:pPr>
+        <w:pStyle w:val="a3"/>
+        <w:rPr>
+          <w:b/>
+        </w:rPr>
+      </w:pPr>
+    </w:p>
+    <w:p>
+      <w:pPr>
+        <w:pStyle w:val="a3"/>
+        <w:rPr>
+          <w:b/>
+        </w:rPr>
+      </w:pPr>
+    </w:p>
+    <w:p>
+      <w:pPr>
+        <w:pStyle w:val="a3"/>
+        <w:rPr>
+          <w:b/>
+        </w:rPr>
+      </w:pPr>
+      <w:proofErr w:type="spellStart"/>
+      <w:r>
+        <w:rPr>
+          <w:b/>
+        </w:rPr>
+        <w:t>Employee</w:t>
+      </w:r>
+      <w:r>
+        <w:rPr>
+          <w:b/>
+        </w:rPr>
+        <w:t>.cs</w:t>
+      </w:r>
+      <w:proofErr w:type="spellEnd"/>
+    </w:p>
+    <w:p>
+      <w:pPr>
+        <w:pStyle w:val="a3"/>
+        <w:rPr>
+          <w:b/>
+        </w:rPr>
+      </w:pPr>
+      <w:r>
+        <w:rPr>
+          <w:noProof/>
+          <w:lang w:eastAsia="ru-RU"/>
+        </w:rPr>
+        <w:drawing>
+          <wp:inline distT="0" distB="0" distL="0" distR="0" wp14:anchorId="765BB185" wp14:editId="58CE6478">
+            <wp:extent cx="5940425" cy="5481955"/>
+            <wp:effectExtent l="0" t="0" r="3175" b="4445"/>
+            <wp:docPr id="19" name="Рисунок 19"/>
+            <wp:cNvGraphicFramePr>
+              <a:graphicFrameLocks xmlns:a="http://schemas.openxmlformats.org/drawingml/2006/main" noChangeAspect="1"/>
+            </wp:cNvGraphicFramePr>
+            <a:graphic xmlns:a="http://schemas.openxmlformats.org/drawingml/2006/main">
+              <a:graphicData uri="http://schemas.openxmlformats.org/drawingml/2006/picture">
+                <pic:pic xmlns:pic="http://schemas.openxmlformats.org/drawingml/2006/picture">
+                  <pic:nvPicPr>
+                    <pic:cNvPr id="1" name=""/>
+                    <pic:cNvPicPr/>
+                  </pic:nvPicPr>
+                  <pic:blipFill>
+                    <a:blip r:embed="rId23"/>
+                    <a:stretch>
+                      <a:fillRect/>
+                    </a:stretch>
+                  </pic:blipFill>
+                  <pic:spPr>
+                    <a:xfrm>
+                      <a:off x="0" y="0"/>
+                      <a:ext cx="5940425" cy="5481955"/>
+                    </a:xfrm>
+                    <a:prstGeom prst="rect">
+                      <a:avLst/>
+                    </a:prstGeom>
+                  </pic:spPr>
+                </pic:pic>
+              </a:graphicData>
+            </a:graphic>
+          </wp:inline>
+        </w:drawing>
+      </w:r>
+    </w:p>
+    <w:p>
+      <w:pPr>
+        <w:pStyle w:val="a3"/>
+        <w:rPr>
+          <w:b/>
+        </w:rPr>
+      </w:pPr>
     </w:p>
     <w:p>
       <w:pPr>

</xml_diff>